<commit_message>
doc: Add updated report.docx
</commit_message>
<xml_diff>
--- a/doc/report.docx
+++ b/doc/report.docx
@@ -1,6 +1,6 @@
 
 <file path=word/document.xml><?xml version="1.0" encoding="utf-8"?>
-<w:document xmlns:ve="http://schemas.openxmlformats.org/markup-compatibility/2006" xmlns:o="urn:schemas-microsoft-com:office:office" xmlns:r="http://schemas.openxmlformats.org/officeDocument/2006/relationships" xmlns:m="http://schemas.openxmlformats.org/officeDocument/2006/math" xmlns:v="urn:schemas-microsoft-com:vml" xmlns:wp="http://schemas.openxmlformats.org/drawingml/2006/wordprocessingDrawing" xmlns:w10="urn:schemas-microsoft-com:office:word" xmlns:w="http://schemas.openxmlformats.org/wordprocessingml/2006/main" xmlns:wne="http://schemas.microsoft.com/office/word/2006/wordml">
+<w:document xmlns:wpc="http://schemas.microsoft.com/office/word/2010/wordprocessingCanvas" xmlns:mc="http://schemas.openxmlformats.org/markup-compatibility/2006" xmlns:o="urn:schemas-microsoft-com:office:office" xmlns:r="http://schemas.openxmlformats.org/officeDocument/2006/relationships" xmlns:m="http://schemas.openxmlformats.org/officeDocument/2006/math" xmlns:v="urn:schemas-microsoft-com:vml" xmlns:wp14="http://schemas.microsoft.com/office/word/2010/wordprocessingDrawing" xmlns:wp="http://schemas.openxmlformats.org/drawingml/2006/wordprocessingDrawing" xmlns:w10="urn:schemas-microsoft-com:office:word" xmlns:w="http://schemas.openxmlformats.org/wordprocessingml/2006/main" xmlns:w14="http://schemas.microsoft.com/office/word/2010/wordml" xmlns:wpg="http://schemas.microsoft.com/office/word/2010/wordprocessingGroup" xmlns:wpi="http://schemas.microsoft.com/office/word/2010/wordprocessingInk" xmlns:wne="http://schemas.microsoft.com/office/word/2006/wordml" xmlns:wps="http://schemas.microsoft.com/office/word/2010/wordprocessingShape" mc:Ignorable="w14 wp14">
   <w:background w:color="FFFFFF"/>
   <w:body>
     <w:p>
@@ -22,7 +22,6 @@
       <w:r>
         <w:rPr>
           <w:noProof/>
-          <w:lang w:val="en-GB" w:eastAsia="en-GB"/>
         </w:rPr>
         <w:drawing>
           <wp:inline distT="0" distB="0" distL="0" distR="0">
@@ -42,10 +41,10 @@
                     </pic:cNvPicPr>
                   </pic:nvPicPr>
                   <pic:blipFill>
-                    <a:blip r:embed="rId8" cstate="print">
+                    <a:blip r:embed="rId9" cstate="print">
                       <a:extLst>
                         <a:ext uri="{28A0092B-C50C-407E-A947-70E740481C1C}">
-                          <a14:useLocalDpi xmlns="" xmlns:wpc="http://schemas.microsoft.com/office/word/2010/wordprocessingCanvas" xmlns:mc="http://schemas.openxmlformats.org/markup-compatibility/2006" xmlns:o="urn:schemas-microsoft-com:office:office" xmlns:v="urn:schemas-microsoft-com:vml" xmlns:wp14="http://schemas.microsoft.com/office/word/2010/wordprocessingDrawing" xmlns:w10="urn:schemas-microsoft-com:office:word" xmlns:w="http://schemas.openxmlformats.org/wordprocessingml/2006/main" xmlns:w14="http://schemas.microsoft.com/office/word/2010/wordml" xmlns:wpg="http://schemas.microsoft.com/office/word/2010/wordprocessingGroup" xmlns:wpi="http://schemas.microsoft.com/office/word/2010/wordprocessingInk" xmlns:wps="http://schemas.microsoft.com/office/word/2010/wordprocessingShape" xmlns:a14="http://schemas.microsoft.com/office/drawing/2010/main" val="0"/>
+                          <a14:useLocalDpi xmlns:a14="http://schemas.microsoft.com/office/drawing/2010/main" val="0"/>
                         </a:ext>
                       </a:extLst>
                     </a:blip>
@@ -192,7 +191,7 @@
           <w:insideH w:val="single" w:sz="4" w:space="0" w:color="auto"/>
           <w:insideV w:val="single" w:sz="4" w:space="0" w:color="auto"/>
         </w:tblBorders>
-        <w:tblLook w:val="00BF"/>
+        <w:tblLook w:val="00BF" w:firstRow="1" w:lastRow="0" w:firstColumn="1" w:lastColumn="0" w:noHBand="0" w:noVBand="0"/>
       </w:tblPr>
       <w:tblGrid>
         <w:gridCol w:w="9242"/>
@@ -423,7 +422,6 @@
       <w:r>
         <w:rPr>
           <w:noProof/>
-          <w:lang w:val="en-GB" w:eastAsia="en-GB"/>
         </w:rPr>
         <w:lastRenderedPageBreak/>
         <w:drawing>
@@ -452,10 +450,10 @@
                     </pic:cNvPicPr>
                   </pic:nvPicPr>
                   <pic:blipFill>
-                    <a:blip r:embed="rId9" cstate="print">
+                    <a:blip r:embed="rId10" cstate="print">
                       <a:extLst>
                         <a:ext uri="{28A0092B-C50C-407E-A947-70E740481C1C}">
-                          <a14:useLocalDpi xmlns="" xmlns:wpc="http://schemas.microsoft.com/office/word/2010/wordprocessingCanvas" xmlns:mc="http://schemas.openxmlformats.org/markup-compatibility/2006" xmlns:o="urn:schemas-microsoft-com:office:office" xmlns:v="urn:schemas-microsoft-com:vml" xmlns:wp14="http://schemas.microsoft.com/office/word/2010/wordprocessingDrawing" xmlns:w10="urn:schemas-microsoft-com:office:word" xmlns:w="http://schemas.openxmlformats.org/wordprocessingml/2006/main" xmlns:w14="http://schemas.microsoft.com/office/word/2010/wordml" xmlns:wpg="http://schemas.microsoft.com/office/word/2010/wordprocessingGroup" xmlns:wpi="http://schemas.microsoft.com/office/word/2010/wordprocessingInk" xmlns:wps="http://schemas.microsoft.com/office/word/2010/wordprocessingShape" xmlns:a14="http://schemas.microsoft.com/office/drawing/2010/main" val="0"/>
+                          <a14:useLocalDpi xmlns:a14="http://schemas.microsoft.com/office/drawing/2010/main" val="0"/>
                         </a:ext>
                       </a:extLst>
                     </a:blip>
@@ -524,7 +522,7 @@
     <w:tbl>
       <w:tblPr>
         <w:tblW w:w="0" w:type="auto"/>
-        <w:tblLook w:val="00BF"/>
+        <w:tblLook w:val="00BF" w:firstRow="1" w:lastRow="0" w:firstColumn="1" w:lastColumn="0" w:noHBand="0" w:noVBand="0"/>
       </w:tblPr>
       <w:tblGrid>
         <w:gridCol w:w="4428"/>
@@ -605,7 +603,7 @@
     <w:tbl>
       <w:tblPr>
         <w:tblW w:w="0" w:type="auto"/>
-        <w:tblLook w:val="00BF"/>
+        <w:tblLook w:val="00BF" w:firstRow="1" w:lastRow="0" w:firstColumn="1" w:lastColumn="0" w:noHBand="0" w:noVBand="0"/>
       </w:tblPr>
       <w:tblGrid>
         <w:gridCol w:w="4428"/>
@@ -741,36 +739,6 @@
       <w:r>
         <w:t>The results obtained could provide a starting point for further study on the topic of safeguarding animals in national parks and also fire safety problems might be tackled with the insights generated with the help of our model.</w:t>
       </w:r>
-    </w:p>
-    <w:p>
-      <w:pPr>
-        <w:spacing w:after="200"/>
-        <w:contextualSpacing w:val="0"/>
-        <w:rPr>
-          <w:b/>
-          <w:bCs/>
-        </w:rPr>
-      </w:pPr>
-    </w:p>
-    <w:p>
-      <w:pPr>
-        <w:spacing w:after="200"/>
-        <w:contextualSpacing w:val="0"/>
-        <w:rPr>
-          <w:b/>
-          <w:bCs/>
-        </w:rPr>
-      </w:pPr>
-    </w:p>
-    <w:p>
-      <w:pPr>
-        <w:spacing w:after="200"/>
-        <w:contextualSpacing w:val="0"/>
-        <w:rPr>
-          <w:b/>
-          <w:bCs/>
-        </w:rPr>
-      </w:pPr>
     </w:p>
     <w:p>
       <w:pPr>
@@ -1359,7 +1327,7 @@
                 <w:noProof/>
                 <w:webHidden/>
               </w:rPr>
-              <w:t>8</w:t>
+              <w:t>7</w:t>
             </w:r>
             <w:r>
               <w:rPr>
@@ -1719,7 +1687,7 @@
                 <w:noProof/>
                 <w:webHidden/>
               </w:rPr>
-              <w:t>12</w:t>
+              <w:t>11</w:t>
             </w:r>
             <w:r>
               <w:rPr>
@@ -1935,7 +1903,7 @@
                 <w:noProof/>
                 <w:webHidden/>
               </w:rPr>
-              <w:t>13</w:t>
+              <w:t>12</w:t>
             </w:r>
             <w:r>
               <w:rPr>
@@ -2007,7 +1975,7 @@
                 <w:noProof/>
                 <w:webHidden/>
               </w:rPr>
-              <w:t>13</w:t>
+              <w:t>12</w:t>
             </w:r>
             <w:r>
               <w:rPr>
@@ -2681,7 +2649,7 @@
                 <w:noProof/>
                 <w:webHidden/>
               </w:rPr>
-              <w:t>19</w:t>
+              <w:t>18</w:t>
             </w:r>
             <w:r>
               <w:rPr>
@@ -2822,6 +2790,12 @@
     </w:p>
     <w:p>
       <w:pPr>
+        <w:contextualSpacing w:val="0"/>
+        <w:jc w:val="both"/>
+      </w:pPr>
+    </w:p>
+    <w:p>
+      <w:pPr>
         <w:numPr>
           <w:ilvl w:val="0"/>
           <w:numId w:val="4"/>
@@ -3033,21 +3007,25 @@
     <w:p>
       <w:pPr>
         <w:contextualSpacing w:val="0"/>
-      </w:pPr>
-    </w:p>
-    <w:p>
-      <w:pPr>
-        <w:contextualSpacing w:val="0"/>
-      </w:pPr>
-    </w:p>
-    <w:p>
-      <w:pPr>
-        <w:contextualSpacing w:val="0"/>
-      </w:pPr>
-    </w:p>
-    <w:p>
-      <w:pPr>
-        <w:contextualSpacing w:val="0"/>
+        <w:jc w:val="both"/>
+      </w:pPr>
+    </w:p>
+    <w:p>
+      <w:pPr>
+        <w:contextualSpacing w:val="0"/>
+        <w:jc w:val="both"/>
+      </w:pPr>
+    </w:p>
+    <w:p>
+      <w:pPr>
+        <w:contextualSpacing w:val="0"/>
+        <w:jc w:val="both"/>
+      </w:pPr>
+    </w:p>
+    <w:p>
+      <w:pPr>
+        <w:contextualSpacing w:val="0"/>
+        <w:jc w:val="both"/>
       </w:pPr>
     </w:p>
     <w:p>
@@ -3338,8 +3316,8 @@
           <m:naryPr>
             <m:chr m:val="∬"/>
             <m:limLoc m:val="undOvr"/>
-            <m:subHide m:val="on"/>
-            <m:supHide m:val="on"/>
+            <m:subHide m:val="1"/>
+            <m:supHide m:val="1"/>
             <m:ctrlPr>
               <w:rPr>
                 <w:rFonts w:ascii="Cambria Math" w:hAnsi="Cambria Math"/>
@@ -4197,7 +4175,6 @@
       <w:r>
         <w:rPr>
           <w:noProof/>
-          <w:lang w:val="en-GB" w:eastAsia="en-GB"/>
         </w:rPr>
         <w:drawing>
           <wp:anchor distT="114300" distB="114300" distL="114300" distR="114300" simplePos="0" relativeHeight="251658240" behindDoc="0" locked="0" layoutInCell="0" allowOverlap="0">
@@ -4221,7 +4198,7 @@
                     <pic:cNvPicPr preferRelativeResize="0"/>
                   </pic:nvPicPr>
                   <pic:blipFill>
-                    <a:blip r:embed="rId10" cstate="print"/>
+                    <a:blip r:embed="rId11" cstate="print"/>
                     <a:stretch>
                       <a:fillRect/>
                     </a:stretch>
@@ -4250,7 +4227,7 @@
         <w:tblStyle w:val="TableGrid"/>
         <w:tblpPr w:leftFromText="180" w:rightFromText="180" w:vertAnchor="text" w:horzAnchor="page" w:tblpX="1987" w:tblpY="226"/>
         <w:tblW w:w="0" w:type="auto"/>
-        <w:tblLook w:val="04A0"/>
+        <w:tblLook w:val="04A0" w:firstRow="1" w:lastRow="0" w:firstColumn="1" w:lastColumn="0" w:noHBand="0" w:noVBand="1"/>
       </w:tblPr>
       <w:tblGrid>
         <w:gridCol w:w="599"/>
@@ -5152,7 +5129,7 @@
           <w:left w:w="10" w:type="dxa"/>
           <w:right w:w="10" w:type="dxa"/>
         </w:tblCellMar>
-        <w:tblLook w:val="0000"/>
+        <w:tblLook w:val="0000" w:firstRow="0" w:lastRow="0" w:firstColumn="0" w:lastColumn="0" w:noHBand="0" w:noVBand="0"/>
       </w:tblPr>
       <w:tblGrid>
         <w:gridCol w:w="583"/>
@@ -5745,7 +5722,6 @@
       <w:r>
         <w:rPr>
           <w:noProof/>
-          <w:lang w:val="en-GB" w:eastAsia="en-GB"/>
         </w:rPr>
         <w:drawing>
           <wp:anchor distT="114300" distB="114300" distL="114300" distR="114300" simplePos="0" relativeHeight="251659264" behindDoc="0" locked="0" layoutInCell="0" allowOverlap="0">
@@ -5769,7 +5745,7 @@
                     <pic:cNvPicPr preferRelativeResize="0"/>
                   </pic:nvPicPr>
                   <pic:blipFill>
-                    <a:blip r:embed="rId11" cstate="print"/>
+                    <a:blip r:embed="rId12" cstate="print"/>
                     <a:stretch>
                       <a:fillRect/>
                     </a:stretch>
@@ -6173,8 +6149,8 @@
           <m:naryPr>
             <m:chr m:val="∬"/>
             <m:limLoc m:val="undOvr"/>
-            <m:subHide m:val="on"/>
-            <m:supHide m:val="on"/>
+            <m:subHide m:val="1"/>
+            <m:supHide m:val="1"/>
             <m:ctrlPr>
               <w:rPr>
                 <w:rFonts w:ascii="Cambria Math" w:hAnsi="Cambria Math"/>
@@ -7476,7 +7452,6 @@
       <w:r>
         <w:rPr>
           <w:noProof/>
-          <w:lang w:val="en-GB" w:eastAsia="en-GB"/>
         </w:rPr>
         <w:lastRenderedPageBreak/>
         <w:drawing>
@@ -7493,7 +7468,7 @@
                     <pic:cNvPicPr preferRelativeResize="0"/>
                   </pic:nvPicPr>
                   <pic:blipFill>
-                    <a:blip r:embed="rId12" cstate="print"/>
+                    <a:blip r:embed="rId13" cstate="print"/>
                     <a:stretch>
                       <a:fillRect/>
                     </a:stretch>
@@ -7568,7 +7543,7 @@
           <w:insideH w:val="none" w:sz="0" w:space="0" w:color="auto"/>
           <w:insideV w:val="none" w:sz="0" w:space="0" w:color="auto"/>
         </w:tblBorders>
-        <w:tblLook w:val="04A0"/>
+        <w:tblLook w:val="04A0" w:firstRow="1" w:lastRow="0" w:firstColumn="1" w:lastColumn="0" w:noHBand="0" w:noVBand="1"/>
       </w:tblPr>
       <w:tblGrid>
         <w:gridCol w:w="4621"/>
@@ -7588,7 +7563,6 @@
             <w:r>
               <w:rPr>
                 <w:noProof/>
-                <w:lang w:val="en-GB" w:eastAsia="en-GB"/>
               </w:rPr>
               <w:drawing>
                 <wp:inline distT="114300" distB="114300" distL="114300" distR="114300">
@@ -7604,7 +7578,7 @@
                           <pic:cNvPicPr preferRelativeResize="0"/>
                         </pic:nvPicPr>
                         <pic:blipFill>
-                          <a:blip r:embed="rId13" cstate="print"/>
+                          <a:blip r:embed="rId14" cstate="print"/>
                           <a:stretch>
                             <a:fillRect/>
                           </a:stretch>
@@ -7666,7 +7640,6 @@
             <w:r>
               <w:rPr>
                 <w:noProof/>
-                <w:lang w:val="en-GB" w:eastAsia="en-GB"/>
               </w:rPr>
               <w:drawing>
                 <wp:inline distT="114300" distB="114300" distL="114300" distR="114300">
@@ -7682,7 +7655,7 @@
                           <pic:cNvPicPr preferRelativeResize="0"/>
                         </pic:nvPicPr>
                         <pic:blipFill>
-                          <a:blip r:embed="rId14" cstate="print"/>
+                          <a:blip r:embed="rId15" cstate="print"/>
                           <a:stretch>
                             <a:fillRect/>
                           </a:stretch>
@@ -7750,7 +7723,6 @@
               <w:rPr>
                 <w:i/>
                 <w:noProof/>
-                <w:lang w:val="en-GB" w:eastAsia="en-GB"/>
               </w:rPr>
               <w:drawing>
                 <wp:inline distT="114300" distB="114300" distL="114300" distR="114300">
@@ -7766,7 +7738,7 @@
                           <pic:cNvPicPr preferRelativeResize="0"/>
                         </pic:nvPicPr>
                         <pic:blipFill>
-                          <a:blip r:embed="rId15" cstate="print"/>
+                          <a:blip r:embed="rId16" cstate="print"/>
                           <a:stretch>
                             <a:fillRect/>
                           </a:stretch>
@@ -7835,7 +7807,6 @@
               <w:rPr>
                 <w:i/>
                 <w:noProof/>
-                <w:lang w:val="en-GB" w:eastAsia="en-GB"/>
               </w:rPr>
               <w:drawing>
                 <wp:inline distT="114300" distB="114300" distL="114300" distR="114300">
@@ -7853,7 +7824,7 @@
                           <pic:cNvPicPr preferRelativeResize="0"/>
                         </pic:nvPicPr>
                         <pic:blipFill>
-                          <a:blip r:embed="rId16" cstate="print"/>
+                          <a:blip r:embed="rId17" cstate="print"/>
                           <a:stretch>
                             <a:fillRect/>
                           </a:stretch>
@@ -7916,7 +7887,6 @@
               <w:rPr>
                 <w:i/>
                 <w:noProof/>
-                <w:lang w:val="en-GB" w:eastAsia="en-GB"/>
               </w:rPr>
               <w:lastRenderedPageBreak/>
               <w:drawing>
@@ -7933,7 +7903,7 @@
                           <pic:cNvPicPr preferRelativeResize="0"/>
                         </pic:nvPicPr>
                         <pic:blipFill>
-                          <a:blip r:embed="rId17" cstate="print"/>
+                          <a:blip r:embed="rId18" cstate="print"/>
                           <a:stretch>
                             <a:fillRect/>
                           </a:stretch>
@@ -8004,7 +7974,6 @@
               <w:rPr>
                 <w:i/>
                 <w:noProof/>
-                <w:lang w:val="en-GB" w:eastAsia="en-GB"/>
               </w:rPr>
               <w:drawing>
                 <wp:inline distT="114300" distB="114300" distL="114300" distR="114300">
@@ -8020,7 +7989,7 @@
                           <pic:cNvPicPr preferRelativeResize="0"/>
                         </pic:nvPicPr>
                         <pic:blipFill>
-                          <a:blip r:embed="rId18" cstate="print"/>
+                          <a:blip r:embed="rId19" cstate="print"/>
                           <a:stretch>
                             <a:fillRect/>
                           </a:stretch>
@@ -8344,36 +8313,7 @@
       <w:r>
         <w:t xml:space="preserve"> </w:t>
       </w:r>
-      <m:oMath>
-        <w:proofErr w:type="gramEnd"/>
-        <m:r>
-          <m:rPr>
-            <m:sty m:val="p"/>
-          </m:rPr>
-          <w:rPr>
-            <w:rFonts w:ascii="Cambria Math" w:hAnsi="Cambria Math"/>
-          </w:rPr>
-          <m:t>N</m:t>
-        </m:r>
-      </m:oMath>
-      <w:r>
-        <w:t>.</w:t>
-      </w:r>
-    </w:p>
-    <w:p>
-      <w:pPr>
-        <w:contextualSpacing w:val="0"/>
-        <w:jc w:val="both"/>
-      </w:pPr>
-    </w:p>
-    <w:p>
-      <w:pPr>
-        <w:contextualSpacing w:val="0"/>
-        <w:jc w:val="both"/>
-      </w:pPr>
-      <w:r>
-        <w:t xml:space="preserve">Figure 10 confirm our predictions, with the increase in trail intensity clearly improving the survival rate of agents. Though the probabilistic nature of the forest fire spread results in high variance in outcomes, the correlation between </w:t>
-      </w:r>
+      <w:proofErr w:type="gramEnd"/>
       <m:oMath>
         <m:r>
           <m:rPr>
@@ -8386,28 +8326,24 @@
         </m:r>
       </m:oMath>
       <w:r>
-        <w:t xml:space="preserve"> and agent survival rate is quite clear.</w:t>
-      </w:r>
-    </w:p>
-    <w:p>
-      <w:pPr>
-        <w:contextualSpacing w:val="0"/>
-      </w:pPr>
+        <w:t>.</w:t>
+      </w:r>
     </w:p>
     <w:p>
       <w:pPr>
         <w:contextualSpacing w:val="0"/>
         <w:jc w:val="both"/>
       </w:pPr>
-      <w:r>
-        <w:t xml:space="preserve">We also note that as mentioned in section 3.2, the survival rate of agents in an open border forest is substantially higher than those of a closed forest. The survival rate is greater than 80% for most cases, with a slight increase notable with </w:t>
-      </w:r>
-      <w:proofErr w:type="gramStart"/>
-      <w:r>
-        <w:t xml:space="preserve">increasing </w:t>
+    </w:p>
+    <w:p>
+      <w:pPr>
+        <w:contextualSpacing w:val="0"/>
+        <w:jc w:val="both"/>
+      </w:pPr>
+      <w:r>
+        <w:t xml:space="preserve">Figure 10 confirm our predictions, with the increase in trail intensity clearly improving the survival rate of agents. Though the probabilistic nature of the forest fire spread results in high variance in outcomes, the correlation between </w:t>
       </w:r>
       <m:oMath>
-        <w:proofErr w:type="gramEnd"/>
         <m:r>
           <m:rPr>
             <m:sty m:val="p"/>
@@ -8419,6 +8355,39 @@
         </m:r>
       </m:oMath>
       <w:r>
+        <w:t xml:space="preserve"> and agent survival rate is quite clear.</w:t>
+      </w:r>
+    </w:p>
+    <w:p>
+      <w:pPr>
+        <w:contextualSpacing w:val="0"/>
+      </w:pPr>
+    </w:p>
+    <w:p>
+      <w:pPr>
+        <w:contextualSpacing w:val="0"/>
+        <w:jc w:val="both"/>
+      </w:pPr>
+      <w:r>
+        <w:t xml:space="preserve">We also note that as mentioned in section 3.2, the survival rate of agents in an open border forest is substantially higher than those of a closed forest. The survival rate is greater than 80% for most cases, with a slight increase notable with </w:t>
+      </w:r>
+      <w:proofErr w:type="gramStart"/>
+      <w:r>
+        <w:t xml:space="preserve">increasing </w:t>
+      </w:r>
+      <w:proofErr w:type="gramEnd"/>
+      <m:oMath>
+        <m:r>
+          <m:rPr>
+            <m:sty m:val="p"/>
+          </m:rPr>
+          <w:rPr>
+            <w:rFonts w:ascii="Cambria Math" w:hAnsi="Cambria Math"/>
+          </w:rPr>
+          <m:t>N</m:t>
+        </m:r>
+      </m:oMath>
+      <w:r>
         <w:t>.</w:t>
       </w:r>
     </w:p>
@@ -8434,7 +8403,6 @@
       <w:r>
         <w:rPr>
           <w:noProof/>
-          <w:lang w:val="en-GB" w:eastAsia="en-GB"/>
         </w:rPr>
         <w:lastRenderedPageBreak/>
         <w:drawing>
@@ -8451,7 +8419,7 @@
                     <pic:cNvPicPr preferRelativeResize="0"/>
                   </pic:nvPicPr>
                   <pic:blipFill>
-                    <a:blip r:embed="rId19" cstate="print"/>
+                    <a:blip r:embed="rId20" cstate="print"/>
                     <a:stretch>
                       <a:fillRect/>
                     </a:stretch>
@@ -8474,7 +8442,6 @@
       <w:r>
         <w:rPr>
           <w:noProof/>
-          <w:lang w:val="en-GB" w:eastAsia="en-GB"/>
         </w:rPr>
         <w:drawing>
           <wp:inline distT="114300" distB="114300" distL="114300" distR="114300">
@@ -8490,7 +8457,7 @@
                     <pic:cNvPicPr preferRelativeResize="0"/>
                   </pic:nvPicPr>
                   <pic:blipFill>
-                    <a:blip r:embed="rId20" cstate="print"/>
+                    <a:blip r:embed="rId21" cstate="print"/>
                     <a:stretch>
                       <a:fillRect/>
                     </a:stretch>
@@ -8591,6 +8558,7 @@
     <w:p>
       <w:pPr>
         <w:contextualSpacing w:val="0"/>
+        <w:jc w:val="center"/>
         <w:rPr>
           <w:i/>
           <w:sz w:val="22"/>
@@ -8604,7 +8572,7 @@
           <w:sz w:val="22"/>
           <w:szCs w:val="20"/>
         </w:rPr>
-        <w:t xml:space="preserve">Figure </w:t>
+        <w:t>Fig</w:t>
       </w:r>
       <w:r>
         <w:rPr>
@@ -8612,7 +8580,7 @@
           <w:sz w:val="22"/>
           <w:szCs w:val="20"/>
         </w:rPr>
-        <w:t>10</w:t>
+        <w:t>.</w:t>
       </w:r>
       <w:r>
         <w:rPr>
@@ -8620,16 +8588,24 @@
           <w:sz w:val="22"/>
           <w:szCs w:val="20"/>
         </w:rPr>
-        <w:t>.</w:t>
-      </w:r>
-      <w:proofErr w:type="gramEnd"/>
+        <w:t xml:space="preserve">10. </w:t>
+      </w:r>
       <w:r>
         <w:rPr>
           <w:i/>
           <w:sz w:val="22"/>
           <w:szCs w:val="20"/>
         </w:rPr>
-        <w:t xml:space="preserve"> Survival rate of agents against number of steps taken in trail formation. Error bars represent standard deviation of survival rates for a sample of 8 runs per parameter configuration.</w:t>
+        <w:t>Survival rate of agents against number of steps taken in trail formation.</w:t>
+      </w:r>
+      <w:proofErr w:type="gramEnd"/>
+      <w:r>
+        <w:rPr>
+          <w:i/>
+          <w:sz w:val="22"/>
+          <w:szCs w:val="20"/>
+        </w:rPr>
+        <w:t xml:space="preserve"> Error bars represent standard deviation of survival rates for a sample of 8 runs per parameter configuration.</w:t>
       </w:r>
     </w:p>
     <w:p>
@@ -8701,7 +8677,6 @@
       <w:r>
         <w:rPr>
           <w:noProof/>
-          <w:lang w:val="en-GB" w:eastAsia="en-GB"/>
         </w:rPr>
         <w:drawing>
           <wp:inline distT="114300" distB="114300" distL="114300" distR="114300">
@@ -8714,45 +8689,6 @@
                 <pic:pic xmlns:pic="http://schemas.openxmlformats.org/drawingml/2006/picture">
                   <pic:nvPicPr>
                     <pic:cNvPr id="0" name="image08.png"/>
-                    <pic:cNvPicPr preferRelativeResize="0"/>
-                  </pic:nvPicPr>
-                  <pic:blipFill>
-                    <a:blip r:embed="rId21" cstate="print"/>
-                    <a:stretch>
-                      <a:fillRect/>
-                    </a:stretch>
-                  </pic:blipFill>
-                  <pic:spPr>
-                    <a:xfrm>
-                      <a:off x="0" y="0"/>
-                      <a:ext cx="2821056" cy="2495550"/>
-                    </a:xfrm>
-                    <a:prstGeom prst="rect">
-                      <a:avLst/>
-                    </a:prstGeom>
-                  </pic:spPr>
-                </pic:pic>
-              </a:graphicData>
-            </a:graphic>
-          </wp:inline>
-        </w:drawing>
-      </w:r>
-      <w:r>
-        <w:rPr>
-          <w:noProof/>
-          <w:lang w:val="en-GB" w:eastAsia="en-GB"/>
-        </w:rPr>
-        <w:drawing>
-          <wp:inline distT="114300" distB="114300" distL="114300" distR="114300">
-            <wp:extent cx="2821056" cy="2495550"/>
-            <wp:effectExtent l="19050" t="0" r="0" b="0"/>
-            <wp:docPr id="5" name="image02.png"/>
-            <wp:cNvGraphicFramePr/>
-            <a:graphic xmlns:a="http://schemas.openxmlformats.org/drawingml/2006/main">
-              <a:graphicData uri="http://schemas.openxmlformats.org/drawingml/2006/picture">
-                <pic:pic xmlns:pic="http://schemas.openxmlformats.org/drawingml/2006/picture">
-                  <pic:nvPicPr>
-                    <pic:cNvPr id="0" name="image02.png"/>
                     <pic:cNvPicPr preferRelativeResize="0"/>
                   </pic:nvPicPr>
                   <pic:blipFill>
@@ -8776,6 +8712,44 @@
           </wp:inline>
         </w:drawing>
       </w:r>
+      <w:r>
+        <w:rPr>
+          <w:noProof/>
+        </w:rPr>
+        <w:drawing>
+          <wp:inline distT="114300" distB="114300" distL="114300" distR="114300">
+            <wp:extent cx="2821056" cy="2495550"/>
+            <wp:effectExtent l="19050" t="0" r="0" b="0"/>
+            <wp:docPr id="5" name="image02.png"/>
+            <wp:cNvGraphicFramePr/>
+            <a:graphic xmlns:a="http://schemas.openxmlformats.org/drawingml/2006/main">
+              <a:graphicData uri="http://schemas.openxmlformats.org/drawingml/2006/picture">
+                <pic:pic xmlns:pic="http://schemas.openxmlformats.org/drawingml/2006/picture">
+                  <pic:nvPicPr>
+                    <pic:cNvPr id="0" name="image02.png"/>
+                    <pic:cNvPicPr preferRelativeResize="0"/>
+                  </pic:nvPicPr>
+                  <pic:blipFill>
+                    <a:blip r:embed="rId23" cstate="print"/>
+                    <a:stretch>
+                      <a:fillRect/>
+                    </a:stretch>
+                  </pic:blipFill>
+                  <pic:spPr>
+                    <a:xfrm>
+                      <a:off x="0" y="0"/>
+                      <a:ext cx="2821056" cy="2495550"/>
+                    </a:xfrm>
+                    <a:prstGeom prst="rect">
+                      <a:avLst/>
+                    </a:prstGeom>
+                  </pic:spPr>
+                </pic:pic>
+              </a:graphicData>
+            </a:graphic>
+          </wp:inline>
+        </w:drawing>
+      </w:r>
     </w:p>
     <w:p>
       <w:pPr>
@@ -8833,6 +8807,7 @@
     <w:p>
       <w:pPr>
         <w:contextualSpacing w:val="0"/>
+        <w:jc w:val="center"/>
         <w:rPr>
           <w:i/>
           <w:sz w:val="32"/>
@@ -8845,7 +8820,7 @@
           <w:sz w:val="22"/>
           <w:szCs w:val="20"/>
         </w:rPr>
-        <w:t xml:space="preserve">Figure </w:t>
+        <w:t>Fig.</w:t>
       </w:r>
       <w:r>
         <w:rPr>
@@ -8860,23 +8835,7 @@
           <w:i/>
           <w:sz w:val="22"/>
         </w:rPr>
-        <w:t>.</w:t>
-      </w:r>
-      <w:proofErr w:type="gramEnd"/>
-      <w:r>
-        <w:rPr>
-          <w:i/>
-          <w:sz w:val="22"/>
-        </w:rPr>
-        <w:t xml:space="preserve"> </w:t>
-      </w:r>
-      <w:proofErr w:type="gramStart"/>
-      <w:r>
-        <w:rPr>
-          <w:i/>
-          <w:sz w:val="22"/>
-        </w:rPr>
-        <w:t>Survival rate of agents against visibility of agents.</w:t>
+        <w:t>. Survival rate of agents against visibility of agents.</w:t>
       </w:r>
       <w:proofErr w:type="gramEnd"/>
       <w:r>
@@ -8945,8 +8904,8 @@
       <w:r>
         <w:t xml:space="preserve">increasing </w:t>
       </w:r>
+      <w:proofErr w:type="gramEnd"/>
       <m:oMath>
-        <w:proofErr w:type="gramEnd"/>
         <m:r>
           <m:rPr>
             <m:sty m:val="p"/>
@@ -9067,23 +9026,13 @@
         <w:t>behaviors</w:t>
       </w:r>
       <w:r>
-        <w:t xml:space="preserve">: visualizations show instances where agents are seen navigating through gaps in the fire front. Among others, they also take a relatively longer path to escape successfully. The comparative study produced a strong correlation suggesting a positive effect of trails on the survival rate of the agents. </w:t>
-      </w:r>
-      <w:proofErr w:type="gramStart"/>
-      <w:r>
-        <w:t xml:space="preserve">Another study </w:t>
-      </w:r>
-      <w:proofErr w:type="spellStart"/>
-      <w:r>
-        <w:t>sweeped</w:t>
-      </w:r>
-      <w:proofErr w:type="spellEnd"/>
-      <w:r>
-        <w:t xml:space="preserve"> different levels</w:t>
-      </w:r>
-      <w:proofErr w:type="gramEnd"/>
-      <w:r>
-        <w:t xml:space="preserve"> of the visibility parameter, accounting for greater awareness of the fire spread. This study also demonstrated a similarly positive correlation.</w:t>
+        <w:t xml:space="preserve">: visualizations show instances where agents are seen navigating through gaps in the fire front. Among others, they also take a relatively longer path to escape successfully. The comparative study produced a strong correlation suggesting a positive effect of trails on the survival rate of the agents. Another study </w:t>
+      </w:r>
+      <w:r>
+        <w:t>swept</w:t>
+      </w:r>
+      <w:r>
+        <w:t xml:space="preserve"> different levels of the visibility parameter, accounting for greater awareness of the fire spread. This study also demonstrated a similarly positive correlation.</w:t>
       </w:r>
     </w:p>
     <w:p>
@@ -9362,7 +9311,23 @@
           <w:i/>
           <w:sz w:val="22"/>
         </w:rPr>
-        <w:t>, Per, Kan Chen, and Chao Tang.</w:t>
+        <w:t xml:space="preserve">, Per, </w:t>
+      </w:r>
+      <w:proofErr w:type="spellStart"/>
+      <w:r>
+        <w:rPr>
+          <w:i/>
+          <w:sz w:val="22"/>
+        </w:rPr>
+        <w:t>Kan</w:t>
+      </w:r>
+      <w:proofErr w:type="spellEnd"/>
+      <w:r>
+        <w:rPr>
+          <w:i/>
+          <w:sz w:val="22"/>
+        </w:rPr>
+        <w:t xml:space="preserve"> Chen, and Chao Tang.</w:t>
       </w:r>
       <w:r>
         <w:rPr>
@@ -9383,6 +9348,8 @@
         </w:rPr>
         <w:t xml:space="preserve"> Physics letters A 147.5 (1990): 297-300.</w:t>
       </w:r>
+      <w:bookmarkStart w:id="54" w:name="_GoBack"/>
+      <w:bookmarkEnd w:id="54"/>
     </w:p>
     <w:p>
       <w:pPr>
@@ -9439,11 +9406,9 @@
         </w:rPr>
         <w:t xml:space="preserve"> (2000).</w:t>
       </w:r>
-      <w:bookmarkStart w:id="54" w:name="_GoBack"/>
-      <w:bookmarkEnd w:id="54"/>
     </w:p>
     <w:sectPr>
-      <w:footerReference w:type="default" r:id="rId23"/>
+      <w:footerReference w:type="default" r:id="rId24"/>
       <w:pgSz w:w="11906" w:h="16838" w:code="9"/>
       <w:pgMar w:top="1440" w:right="1440" w:bottom="1440" w:left="1440" w:header="720" w:footer="720" w:gutter="0"/>
       <w:cols w:space="720"/>
@@ -9455,7 +9420,7 @@
 </file>
 
 <file path=word/endnotes.xml><?xml version="1.0" encoding="utf-8"?>
-<w:endnotes xmlns:ve="http://schemas.openxmlformats.org/markup-compatibility/2006" xmlns:o="urn:schemas-microsoft-com:office:office" xmlns:r="http://schemas.openxmlformats.org/officeDocument/2006/relationships" xmlns:m="http://schemas.openxmlformats.org/officeDocument/2006/math" xmlns:v="urn:schemas-microsoft-com:vml" xmlns:wp="http://schemas.openxmlformats.org/drawingml/2006/wordprocessingDrawing" xmlns:w10="urn:schemas-microsoft-com:office:word" xmlns:w="http://schemas.openxmlformats.org/wordprocessingml/2006/main" xmlns:wne="http://schemas.microsoft.com/office/word/2006/wordml">
+<w:endnotes xmlns:wpc="http://schemas.microsoft.com/office/word/2010/wordprocessingCanvas" xmlns:mc="http://schemas.openxmlformats.org/markup-compatibility/2006" xmlns:o="urn:schemas-microsoft-com:office:office" xmlns:r="http://schemas.openxmlformats.org/officeDocument/2006/relationships" xmlns:m="http://schemas.openxmlformats.org/officeDocument/2006/math" xmlns:v="urn:schemas-microsoft-com:vml" xmlns:wp14="http://schemas.microsoft.com/office/word/2010/wordprocessingDrawing" xmlns:wp="http://schemas.openxmlformats.org/drawingml/2006/wordprocessingDrawing" xmlns:w10="urn:schemas-microsoft-com:office:word" xmlns:w="http://schemas.openxmlformats.org/wordprocessingml/2006/main" xmlns:w14="http://schemas.microsoft.com/office/word/2010/wordml" xmlns:wpg="http://schemas.microsoft.com/office/word/2010/wordprocessingGroup" xmlns:wpi="http://schemas.microsoft.com/office/word/2010/wordprocessingInk" xmlns:wne="http://schemas.microsoft.com/office/word/2006/wordml" xmlns:wps="http://schemas.microsoft.com/office/word/2010/wordprocessingShape" mc:Ignorable="w14 wp14">
   <w:endnote w:type="separator" w:id="-1">
     <w:p>
       <w:pPr>
@@ -9480,7 +9445,7 @@
 </file>
 
 <file path=word/footer1.xml><?xml version="1.0" encoding="utf-8"?>
-<w:ftr xmlns:ve="http://schemas.openxmlformats.org/markup-compatibility/2006" xmlns:o="urn:schemas-microsoft-com:office:office" xmlns:r="http://schemas.openxmlformats.org/officeDocument/2006/relationships" xmlns:m="http://schemas.openxmlformats.org/officeDocument/2006/math" xmlns:v="urn:schemas-microsoft-com:vml" xmlns:wp="http://schemas.openxmlformats.org/drawingml/2006/wordprocessingDrawing" xmlns:w10="urn:schemas-microsoft-com:office:word" xmlns:w="http://schemas.openxmlformats.org/wordprocessingml/2006/main" xmlns:wne="http://schemas.microsoft.com/office/word/2006/wordml">
+<w:ftr xmlns:wpc="http://schemas.microsoft.com/office/word/2010/wordprocessingCanvas" xmlns:mc="http://schemas.openxmlformats.org/markup-compatibility/2006" xmlns:o="urn:schemas-microsoft-com:office:office" xmlns:r="http://schemas.openxmlformats.org/officeDocument/2006/relationships" xmlns:m="http://schemas.openxmlformats.org/officeDocument/2006/math" xmlns:v="urn:schemas-microsoft-com:vml" xmlns:wp14="http://schemas.microsoft.com/office/word/2010/wordprocessingDrawing" xmlns:wp="http://schemas.openxmlformats.org/drawingml/2006/wordprocessingDrawing" xmlns:w10="urn:schemas-microsoft-com:office:word" xmlns:w="http://schemas.openxmlformats.org/wordprocessingml/2006/main" xmlns:w14="http://schemas.microsoft.com/office/word/2010/wordml" xmlns:wpg="http://schemas.microsoft.com/office/word/2010/wordprocessingGroup" xmlns:wpi="http://schemas.microsoft.com/office/word/2010/wordprocessingInk" xmlns:wne="http://schemas.microsoft.com/office/word/2006/wordml" xmlns:wps="http://schemas.microsoft.com/office/word/2010/wordprocessingShape" mc:Ignorable="w14 wp14">
   <w:sdt>
     <w:sdtPr>
       <w:id w:val="-1574116178"/>
@@ -9500,14 +9465,27 @@
           <w:pStyle w:val="Footer"/>
           <w:jc w:val="center"/>
         </w:pPr>
-        <w:fldSimple w:instr=" PAGE   \* MERGEFORMAT ">
-          <w:r>
-            <w:rPr>
-              <w:noProof/>
-            </w:rPr>
-            <w:t>10</w:t>
-          </w:r>
-        </w:fldSimple>
+        <w:r>
+          <w:fldChar w:fldCharType="begin"/>
+        </w:r>
+        <w:r>
+          <w:instrText xml:space="preserve"> PAGE   \* MERGEFORMAT </w:instrText>
+        </w:r>
+        <w:r>
+          <w:fldChar w:fldCharType="separate"/>
+        </w:r>
+        <w:r>
+          <w:rPr>
+            <w:noProof/>
+          </w:rPr>
+          <w:t>5</w:t>
+        </w:r>
+        <w:r>
+          <w:rPr>
+            <w:noProof/>
+          </w:rPr>
+          <w:fldChar w:fldCharType="end"/>
+        </w:r>
       </w:p>
     </w:sdtContent>
   </w:sdt>
@@ -9520,7 +9498,7 @@
 </file>
 
 <file path=word/footnotes.xml><?xml version="1.0" encoding="utf-8"?>
-<w:footnotes xmlns:ve="http://schemas.openxmlformats.org/markup-compatibility/2006" xmlns:o="urn:schemas-microsoft-com:office:office" xmlns:r="http://schemas.openxmlformats.org/officeDocument/2006/relationships" xmlns:m="http://schemas.openxmlformats.org/officeDocument/2006/math" xmlns:v="urn:schemas-microsoft-com:vml" xmlns:wp="http://schemas.openxmlformats.org/drawingml/2006/wordprocessingDrawing" xmlns:w10="urn:schemas-microsoft-com:office:word" xmlns:w="http://schemas.openxmlformats.org/wordprocessingml/2006/main" xmlns:wne="http://schemas.microsoft.com/office/word/2006/wordml">
+<w:footnotes xmlns:wpc="http://schemas.microsoft.com/office/word/2010/wordprocessingCanvas" xmlns:mc="http://schemas.openxmlformats.org/markup-compatibility/2006" xmlns:o="urn:schemas-microsoft-com:office:office" xmlns:r="http://schemas.openxmlformats.org/officeDocument/2006/relationships" xmlns:m="http://schemas.openxmlformats.org/officeDocument/2006/math" xmlns:v="urn:schemas-microsoft-com:vml" xmlns:wp14="http://schemas.microsoft.com/office/word/2010/wordprocessingDrawing" xmlns:wp="http://schemas.openxmlformats.org/drawingml/2006/wordprocessingDrawing" xmlns:w10="urn:schemas-microsoft-com:office:word" xmlns:w="http://schemas.openxmlformats.org/wordprocessingml/2006/main" xmlns:w14="http://schemas.microsoft.com/office/word/2010/wordml" xmlns:wpg="http://schemas.microsoft.com/office/word/2010/wordprocessingGroup" xmlns:wpi="http://schemas.microsoft.com/office/word/2010/wordprocessingInk" xmlns:wne="http://schemas.microsoft.com/office/word/2006/wordml" xmlns:wps="http://schemas.microsoft.com/office/word/2010/wordprocessingShape" mc:Ignorable="w14 wp14">
   <w:footnote w:type="separator" w:id="-1">
     <w:p>
       <w:pPr>
@@ -9545,7 +9523,7 @@
 </file>
 
 <file path=word/numbering.xml><?xml version="1.0" encoding="utf-8"?>
-<w:numbering xmlns:ve="http://schemas.openxmlformats.org/markup-compatibility/2006" xmlns:o="urn:schemas-microsoft-com:office:office" xmlns:r="http://schemas.openxmlformats.org/officeDocument/2006/relationships" xmlns:m="http://schemas.openxmlformats.org/officeDocument/2006/math" xmlns:v="urn:schemas-microsoft-com:vml" xmlns:wp="http://schemas.openxmlformats.org/drawingml/2006/wordprocessingDrawing" xmlns:w10="urn:schemas-microsoft-com:office:word" xmlns:w="http://schemas.openxmlformats.org/wordprocessingml/2006/main" xmlns:wne="http://schemas.microsoft.com/office/word/2006/wordml">
+<w:numbering xmlns:wpc="http://schemas.microsoft.com/office/word/2010/wordprocessingCanvas" xmlns:mc="http://schemas.openxmlformats.org/markup-compatibility/2006" xmlns:o="urn:schemas-microsoft-com:office:office" xmlns:r="http://schemas.openxmlformats.org/officeDocument/2006/relationships" xmlns:m="http://schemas.openxmlformats.org/officeDocument/2006/math" xmlns:v="urn:schemas-microsoft-com:vml" xmlns:wp14="http://schemas.microsoft.com/office/word/2010/wordprocessingDrawing" xmlns:wp="http://schemas.openxmlformats.org/drawingml/2006/wordprocessingDrawing" xmlns:w10="urn:schemas-microsoft-com:office:word" xmlns:w="http://schemas.openxmlformats.org/wordprocessingml/2006/main" xmlns:w14="http://schemas.microsoft.com/office/word/2010/wordml" xmlns:wpg="http://schemas.microsoft.com/office/word/2010/wordprocessingGroup" xmlns:wpi="http://schemas.microsoft.com/office/word/2010/wordprocessingInk" xmlns:wne="http://schemas.microsoft.com/office/word/2006/wordml" xmlns:wps="http://schemas.microsoft.com/office/word/2010/wordprocessingShape" mc:Ignorable="w14 wp14">
   <w:abstractNum w:abstractNumId="0">
     <w:nsid w:val="25B7159C"/>
     <w:multiLevelType w:val="multilevel"/>
@@ -10130,7 +10108,7 @@
 </file>
 
 <file path=word/styles.xml><?xml version="1.0" encoding="utf-8"?>
-<w:styles xmlns:r="http://schemas.openxmlformats.org/officeDocument/2006/relationships" xmlns:w="http://schemas.openxmlformats.org/wordprocessingml/2006/main">
+<w:styles xmlns:mc="http://schemas.openxmlformats.org/markup-compatibility/2006" xmlns:r="http://schemas.openxmlformats.org/officeDocument/2006/relationships" xmlns:w="http://schemas.openxmlformats.org/wordprocessingml/2006/main" xmlns:w14="http://schemas.microsoft.com/office/word/2010/wordml" mc:Ignorable="w14">
   <w:docDefaults>
     <w:rPrDefault>
       <w:rPr>
@@ -10394,7 +10372,6 @@
     <w:uiPriority w:val="99"/>
     <w:semiHidden/>
     <w:unhideWhenUsed/>
-    <w:qFormat/>
     <w:tblPr>
       <w:tblInd w:w="0" w:type="dxa"/>
       <w:tblCellMar>
@@ -11492,7 +11469,7 @@
 </file>
 
 <file path=customXml/itemProps1.xml><?xml version="1.0" encoding="utf-8"?>
-<ds:datastoreItem xmlns:ds="http://schemas.openxmlformats.org/officeDocument/2006/customXml" ds:itemID="{778A4C14-6861-4386-83CE-368716DE3CC8}">
+<ds:datastoreItem xmlns:ds="http://schemas.openxmlformats.org/officeDocument/2006/customXml" ds:itemID="{FD2BC69E-2B32-4341-A947-E404DBDCDDC5}">
   <ds:schemaRefs>
     <ds:schemaRef ds:uri="http://schemas.openxmlformats.org/officeDocument/2006/bibliography"/>
   </ds:schemaRefs>

</xml_diff>